<commit_message>
modif doc avec nv mcd
</commit_message>
<xml_diff>
--- a/Parking.docx
+++ b/Parking.docx
@@ -1,6 +1,6 @@
 
 <file path=word/document.xml><?xml version="1.0" encoding="utf-8"?>
-<w:document xmlns:wpc="http://schemas.microsoft.com/office/word/2010/wordprocessingCanvas" xmlns:cx="http://schemas.microsoft.com/office/drawing/2014/chartex" xmlns:cx1="http://schemas.microsoft.com/office/drawing/2015/9/8/chartex" xmlns:cx2="http://schemas.microsoft.com/office/drawing/2015/10/21/chartex" xmlns:cx3="http://schemas.microsoft.com/office/drawing/2016/5/9/chartex" xmlns:cx4="http://schemas.microsoft.com/office/drawing/2016/5/10/chartex" xmlns:cx5="http://schemas.microsoft.com/office/drawing/2016/5/11/chartex" xmlns:cx6="http://schemas.microsoft.com/office/drawing/2016/5/12/chartex" xmlns:cx7="http://schemas.microsoft.com/office/drawing/2016/5/13/chartex" xmlns:cx8="http://schemas.microsoft.com/office/drawing/2016/5/14/chartex" xmlns:mc="http://schemas.openxmlformats.org/markup-compatibility/2006" xmlns:aink="http://schemas.microsoft.com/office/drawing/2016/ink" xmlns:am3d="http://schemas.microsoft.com/office/drawing/2017/model3d" xmlns:o="urn:schemas-microsoft-com:office:office" xmlns:oel="http://schemas.microsoft.com/office/2019/extlst" xmlns:r="http://schemas.openxmlformats.org/officeDocument/2006/relationships" xmlns:m="http://schemas.openxmlformats.org/officeDocument/2006/math" xmlns:v="urn:schemas-microsoft-com:vml" xmlns:wp14="http://schemas.microsoft.com/office/word/2010/wordprocessingDrawing" xmlns:wp="http://schemas.openxmlformats.org/drawingml/2006/wordprocessingDrawing" xmlns:w10="urn:schemas-microsoft-com:office:word" xmlns:w="http://schemas.openxmlformats.org/wordprocessingml/2006/main" xmlns:w14="http://schemas.microsoft.com/office/word/2010/wordml" xmlns:w15="http://schemas.microsoft.com/office/word/2012/wordml" xmlns:w16cex="http://schemas.microsoft.com/office/word/2018/wordml/cex" xmlns:w16cid="http://schemas.microsoft.com/office/word/2016/wordml/cid" xmlns:w16="http://schemas.microsoft.com/office/word/2018/wordml" xmlns:w16sdtdh="http://schemas.microsoft.com/office/word/2020/wordml/sdtdatahash" xmlns:w16se="http://schemas.microsoft.com/office/word/2015/wordml/symex" xmlns:wpg="http://schemas.microsoft.com/office/word/2010/wordprocessingGroup" xmlns:wpi="http://schemas.microsoft.com/office/word/2010/wordprocessingInk" xmlns:wne="http://schemas.microsoft.com/office/word/2006/wordml" xmlns:wps="http://schemas.microsoft.com/office/word/2010/wordprocessingShape" mc:Ignorable="w14 w15 w16se w16cid w16 w16cex w16sdtdh wp14">
+<w:document xmlns:wpc="http://schemas.microsoft.com/office/word/2010/wordprocessingCanvas" xmlns:cx="http://schemas.microsoft.com/office/drawing/2014/chartex" xmlns:cx1="http://schemas.microsoft.com/office/drawing/2015/9/8/chartex" xmlns:cx2="http://schemas.microsoft.com/office/drawing/2015/10/21/chartex" xmlns:cx3="http://schemas.microsoft.com/office/drawing/2016/5/9/chartex" xmlns:cx4="http://schemas.microsoft.com/office/drawing/2016/5/10/chartex" xmlns:cx5="http://schemas.microsoft.com/office/drawing/2016/5/11/chartex" xmlns:cx6="http://schemas.microsoft.com/office/drawing/2016/5/12/chartex" xmlns:cx7="http://schemas.microsoft.com/office/drawing/2016/5/13/chartex" xmlns:cx8="http://schemas.microsoft.com/office/drawing/2016/5/14/chartex" xmlns:mc="http://schemas.openxmlformats.org/markup-compatibility/2006" xmlns:aink="http://schemas.microsoft.com/office/drawing/2016/ink" xmlns:am3d="http://schemas.microsoft.com/office/drawing/2017/model3d" xmlns:o="urn:schemas-microsoft-com:office:office" xmlns:r="http://schemas.openxmlformats.org/officeDocument/2006/relationships" xmlns:m="http://schemas.openxmlformats.org/officeDocument/2006/math" xmlns:v="urn:schemas-microsoft-com:vml" xmlns:wp14="http://schemas.microsoft.com/office/word/2010/wordprocessingDrawing" xmlns:wp="http://schemas.openxmlformats.org/drawingml/2006/wordprocessingDrawing" xmlns:w10="urn:schemas-microsoft-com:office:word" xmlns:w="http://schemas.openxmlformats.org/wordprocessingml/2006/main" xmlns:w14="http://schemas.microsoft.com/office/word/2010/wordml" xmlns:w15="http://schemas.microsoft.com/office/word/2012/wordml" xmlns:w16cid="http://schemas.microsoft.com/office/word/2016/wordml/cid" xmlns:w16se="http://schemas.microsoft.com/office/word/2015/wordml/symex" xmlns:wpg="http://schemas.microsoft.com/office/word/2010/wordprocessingGroup" xmlns:wpi="http://schemas.microsoft.com/office/word/2010/wordprocessingInk" xmlns:wne="http://schemas.microsoft.com/office/word/2006/wordml" xmlns:wps="http://schemas.microsoft.com/office/word/2010/wordprocessingShape" mc:Ignorable="w14 w15 w16se w16cid wp14">
   <w:body>
     <w:p>
       <w:pPr>
@@ -169,10 +169,10 @@
         </w:rPr>
         <w:lastRenderedPageBreak/>
         <w:drawing>
-          <wp:inline distT="0" distB="0" distL="0" distR="0" wp14:anchorId="03631532" wp14:editId="4C95EAC8">
-            <wp:extent cx="5760720" cy="3245485"/>
-            <wp:effectExtent l="0" t="0" r="0" b="0"/>
-            <wp:docPr id="2" name="Image 2"/>
+          <wp:inline distT="0" distB="0" distL="0" distR="0" wp14:anchorId="69F55C33" wp14:editId="1FE5DA2A">
+            <wp:extent cx="5760720" cy="4453609"/>
+            <wp:effectExtent l="0" t="0" r="0" b="4445"/>
+            <wp:docPr id="3" name="Image 3"/>
             <wp:cNvGraphicFramePr>
               <a:graphicFrameLocks xmlns:a="http://schemas.openxmlformats.org/drawingml/2006/main" noChangeAspect="1"/>
             </wp:cNvGraphicFramePr>
@@ -180,7 +180,7 @@
               <a:graphicData uri="http://schemas.openxmlformats.org/drawingml/2006/picture">
                 <pic:pic xmlns:pic="http://schemas.openxmlformats.org/drawingml/2006/picture">
                   <pic:nvPicPr>
-                    <pic:cNvPr id="0" name="Picture 3"/>
+                    <pic:cNvPr id="0" name="Picture 1"/>
                     <pic:cNvPicPr>
                       <a:picLocks noChangeAspect="1" noChangeArrowheads="1"/>
                     </pic:cNvPicPr>
@@ -201,7 +201,7 @@
                   <pic:spPr bwMode="auto">
                     <a:xfrm>
                       <a:off x="0" y="0"/>
-                      <a:ext cx="5760720" cy="3245485"/>
+                      <a:ext cx="5760720" cy="4453609"/>
                     </a:xfrm>
                     <a:prstGeom prst="rect">
                       <a:avLst/>
@@ -217,8 +217,9 @@
           </wp:inline>
         </w:drawing>
       </w:r>
-    </w:p>
-    <w:p/>
+      <w:bookmarkStart w:id="0" w:name="_GoBack"/>
+      <w:bookmarkEnd w:id="0"/>
+    </w:p>
     <w:sectPr>
       <w:pgSz w:w="11906" w:h="16838"/>
       <w:pgMar w:top="1417" w:right="1417" w:bottom="1417" w:left="1417" w:header="708" w:footer="708" w:gutter="0"/>
@@ -230,7 +231,7 @@
 </file>
 
 <file path=word/numbering.xml><?xml version="1.0" encoding="utf-8"?>
-<w:numbering xmlns:wpc="http://schemas.microsoft.com/office/word/2010/wordprocessingCanvas" xmlns:cx="http://schemas.microsoft.com/office/drawing/2014/chartex" xmlns:cx1="http://schemas.microsoft.com/office/drawing/2015/9/8/chartex" xmlns:cx2="http://schemas.microsoft.com/office/drawing/2015/10/21/chartex" xmlns:cx3="http://schemas.microsoft.com/office/drawing/2016/5/9/chartex" xmlns:cx4="http://schemas.microsoft.com/office/drawing/2016/5/10/chartex" xmlns:cx5="http://schemas.microsoft.com/office/drawing/2016/5/11/chartex" xmlns:cx6="http://schemas.microsoft.com/office/drawing/2016/5/12/chartex" xmlns:cx7="http://schemas.microsoft.com/office/drawing/2016/5/13/chartex" xmlns:cx8="http://schemas.microsoft.com/office/drawing/2016/5/14/chartex" xmlns:mc="http://schemas.openxmlformats.org/markup-compatibility/2006" xmlns:aink="http://schemas.microsoft.com/office/drawing/2016/ink" xmlns:am3d="http://schemas.microsoft.com/office/drawing/2017/model3d" xmlns:o="urn:schemas-microsoft-com:office:office" xmlns:oel="http://schemas.microsoft.com/office/2019/extlst" xmlns:r="http://schemas.openxmlformats.org/officeDocument/2006/relationships" xmlns:m="http://schemas.openxmlformats.org/officeDocument/2006/math" xmlns:v="urn:schemas-microsoft-com:vml" xmlns:wp14="http://schemas.microsoft.com/office/word/2010/wordprocessingDrawing" xmlns:wp="http://schemas.openxmlformats.org/drawingml/2006/wordprocessingDrawing" xmlns:w10="urn:schemas-microsoft-com:office:word" xmlns:w="http://schemas.openxmlformats.org/wordprocessingml/2006/main" xmlns:w14="http://schemas.microsoft.com/office/word/2010/wordml" xmlns:w15="http://schemas.microsoft.com/office/word/2012/wordml" xmlns:w16cex="http://schemas.microsoft.com/office/word/2018/wordml/cex" xmlns:w16cid="http://schemas.microsoft.com/office/word/2016/wordml/cid" xmlns:w16="http://schemas.microsoft.com/office/word/2018/wordml" xmlns:w16sdtdh="http://schemas.microsoft.com/office/word/2020/wordml/sdtdatahash" xmlns:w16se="http://schemas.microsoft.com/office/word/2015/wordml/symex" xmlns:wpg="http://schemas.microsoft.com/office/word/2010/wordprocessingGroup" xmlns:wpi="http://schemas.microsoft.com/office/word/2010/wordprocessingInk" xmlns:wne="http://schemas.microsoft.com/office/word/2006/wordml" xmlns:wps="http://schemas.microsoft.com/office/word/2010/wordprocessingShape" mc:Ignorable="w14 w15 w16se w16cid w16 w16cex w16sdtdh wp14">
+<w:numbering xmlns:wpc="http://schemas.microsoft.com/office/word/2010/wordprocessingCanvas" xmlns:cx="http://schemas.microsoft.com/office/drawing/2014/chartex" xmlns:cx1="http://schemas.microsoft.com/office/drawing/2015/9/8/chartex" xmlns:cx2="http://schemas.microsoft.com/office/drawing/2015/10/21/chartex" xmlns:cx3="http://schemas.microsoft.com/office/drawing/2016/5/9/chartex" xmlns:cx4="http://schemas.microsoft.com/office/drawing/2016/5/10/chartex" xmlns:cx5="http://schemas.microsoft.com/office/drawing/2016/5/11/chartex" xmlns:cx6="http://schemas.microsoft.com/office/drawing/2016/5/12/chartex" xmlns:cx7="http://schemas.microsoft.com/office/drawing/2016/5/13/chartex" xmlns:cx8="http://schemas.microsoft.com/office/drawing/2016/5/14/chartex" xmlns:mc="http://schemas.openxmlformats.org/markup-compatibility/2006" xmlns:aink="http://schemas.microsoft.com/office/drawing/2016/ink" xmlns:am3d="http://schemas.microsoft.com/office/drawing/2017/model3d" xmlns:o="urn:schemas-microsoft-com:office:office" xmlns:r="http://schemas.openxmlformats.org/officeDocument/2006/relationships" xmlns:m="http://schemas.openxmlformats.org/officeDocument/2006/math" xmlns:v="urn:schemas-microsoft-com:vml" xmlns:wp14="http://schemas.microsoft.com/office/word/2010/wordprocessingDrawing" xmlns:wp="http://schemas.openxmlformats.org/drawingml/2006/wordprocessingDrawing" xmlns:w10="urn:schemas-microsoft-com:office:word" xmlns:w="http://schemas.openxmlformats.org/wordprocessingml/2006/main" xmlns:w14="http://schemas.microsoft.com/office/word/2010/wordml" xmlns:w15="http://schemas.microsoft.com/office/word/2012/wordml" xmlns:w16cid="http://schemas.microsoft.com/office/word/2016/wordml/cid" xmlns:w16se="http://schemas.microsoft.com/office/word/2015/wordml/symex" xmlns:wpg="http://schemas.microsoft.com/office/word/2010/wordprocessingGroup" xmlns:wpi="http://schemas.microsoft.com/office/word/2010/wordprocessingInk" xmlns:wne="http://schemas.microsoft.com/office/word/2006/wordml" xmlns:wps="http://schemas.microsoft.com/office/word/2010/wordprocessingShape" mc:Ignorable="w14 w15 w16se w16cid wp14">
   <w:abstractNum w:abstractNumId="0" w15:restartNumberingAfterBreak="0">
     <w:nsid w:val="55F14C10"/>
     <w:multiLevelType w:val="hybridMultilevel"/>
@@ -343,14 +344,14 @@
       </w:rPr>
     </w:lvl>
   </w:abstractNum>
-  <w:num w:numId="1" w16cid:durableId="132337326">
+  <w:num w:numId="1">
     <w:abstractNumId w:val="0"/>
   </w:num>
 </w:numbering>
 </file>
 
 <file path=word/styles.xml><?xml version="1.0" encoding="utf-8"?>
-<w:styles xmlns:mc="http://schemas.openxmlformats.org/markup-compatibility/2006" xmlns:r="http://schemas.openxmlformats.org/officeDocument/2006/relationships" xmlns:w="http://schemas.openxmlformats.org/wordprocessingml/2006/main" xmlns:w14="http://schemas.microsoft.com/office/word/2010/wordml" xmlns:w15="http://schemas.microsoft.com/office/word/2012/wordml" xmlns:w16cex="http://schemas.microsoft.com/office/word/2018/wordml/cex" xmlns:w16cid="http://schemas.microsoft.com/office/word/2016/wordml/cid" xmlns:w16="http://schemas.microsoft.com/office/word/2018/wordml" xmlns:w16sdtdh="http://schemas.microsoft.com/office/word/2020/wordml/sdtdatahash" xmlns:w16se="http://schemas.microsoft.com/office/word/2015/wordml/symex" mc:Ignorable="w14 w15 w16se w16cid w16 w16cex w16sdtdh">
+<w:styles xmlns:mc="http://schemas.openxmlformats.org/markup-compatibility/2006" xmlns:r="http://schemas.openxmlformats.org/officeDocument/2006/relationships" xmlns:w="http://schemas.openxmlformats.org/wordprocessingml/2006/main" xmlns:w14="http://schemas.microsoft.com/office/word/2010/wordml" xmlns:w15="http://schemas.microsoft.com/office/word/2012/wordml" xmlns:w16cid="http://schemas.microsoft.com/office/word/2016/wordml/cid" xmlns:w16se="http://schemas.microsoft.com/office/word/2015/wordml/symex" mc:Ignorable="w14 w15 w16se w16cid">
   <w:docDefaults>
     <w:rPrDefault>
       <w:rPr>
@@ -366,7 +367,7 @@
       </w:pPr>
     </w:pPrDefault>
   </w:docDefaults>
-  <w:latentStyles w:defLockedState="0" w:defUIPriority="99" w:defSemiHidden="0" w:defUnhideWhenUsed="0" w:defQFormat="0" w:count="376">
+  <w:latentStyles w:defLockedState="0" w:defUIPriority="99" w:defSemiHidden="0" w:defUnhideWhenUsed="0" w:defQFormat="0" w:count="375">
     <w:lsdException w:name="Normal" w:uiPriority="0" w:qFormat="1"/>
     <w:lsdException w:name="heading 1" w:uiPriority="9" w:qFormat="1"/>
     <w:lsdException w:name="heading 2" w:semiHidden="1" w:uiPriority="9" w:unhideWhenUsed="1" w:qFormat="1"/>
@@ -742,7 +743,6 @@
     <w:lsdException w:name="Smart Hyperlink" w:semiHidden="1" w:unhideWhenUsed="1"/>
     <w:lsdException w:name="Hashtag" w:semiHidden="1" w:unhideWhenUsed="1"/>
     <w:lsdException w:name="Unresolved Mention" w:semiHidden="1" w:unhideWhenUsed="1"/>
-    <w:lsdException w:name="Smart Link" w:semiHidden="1" w:unhideWhenUsed="1"/>
   </w:latentStyles>
   <w:style w:type="paragraph" w:default="1" w:styleId="Normal">
     <w:name w:val="Normal"/>

</xml_diff>